<commit_message>
Dodati prototipi sa porukama tako da budu uskladjeni sa SSU-ovima. Izmenjen prototip Izmena jela
</commit_message>
<xml_diff>
--- a/SSU/SSU_Unos_Jela.docx
+++ b/SSU/SSU_Unos_Jela.docx
@@ -10,14 +10,12 @@
           <w:lang w:val="sr-Latn-RS"/>
         </w:rPr>
       </w:pPr>
-      <w:proofErr w:type="spellStart"/>
       <w:r>
         <w:rPr>
           <w:szCs w:val="28"/>
         </w:rPr>
         <w:t>Elektrotehni</w:t>
       </w:r>
-      <w:proofErr w:type="spellEnd"/>
       <w:r>
         <w:rPr>
           <w:szCs w:val="28"/>
@@ -1658,13 +1656,11 @@
         <w:pStyle w:val="Heading1"/>
       </w:pPr>
       <w:bookmarkStart w:id="0" w:name="_Toc3233484"/>
-      <w:proofErr w:type="spellStart"/>
       <w:r>
         <w:lastRenderedPageBreak/>
         <w:t>Uvod</w:t>
       </w:r>
       <w:bookmarkEnd w:id="0"/>
-      <w:proofErr w:type="spellEnd"/>
     </w:p>
     <w:p>
       <w:pPr>
@@ -2094,54 +2090,46 @@
         <w:rPr>
           <w:lang w:val="sr-Latn-RS"/>
         </w:rPr>
-        <w:t>Ova funkcionalnost je omogućena svim korisnicima koji su registrovani i ulogovani kao Resto</w:t>
-      </w:r>
-      <w:bookmarkStart w:id="7" w:name="_GoBack"/>
+        <w:t>Ova funkcionalnost je omogućena svim korisnicima koji su registrovani i ulogovani kao Restoran. Ona omogućava restoranima da unesu jela koja imaju u ponudi</w:t>
+      </w:r>
+      <w:r>
+        <w:rPr>
+          <w:lang w:val="sr-Latn-RS"/>
+        </w:rPr>
+        <w:t>, kao i informacije o njima. Informacije koje je moguće uneti su: naziv jela, opis jela, sastojci i slika.</w:t>
+      </w:r>
+    </w:p>
+    <w:p>
+      <w:pPr>
+        <w:pStyle w:val="Heading2"/>
+        <w:rPr>
+          <w:lang w:val="sr-Latn-RS"/>
+        </w:rPr>
+      </w:pPr>
+      <w:bookmarkStart w:id="7" w:name="_Toc3233491"/>
+      <w:r>
+        <w:rPr>
+          <w:lang w:val="sr-Latn-RS"/>
+        </w:rPr>
+        <w:t>Tok događaja</w:t>
+      </w:r>
       <w:bookmarkEnd w:id="7"/>
-      <w:r>
-        <w:rPr>
-          <w:lang w:val="sr-Latn-RS"/>
-        </w:rPr>
-        <w:t>ran. Ona omogućava restoranima da unesu jela koja imaju u ponudi</w:t>
-      </w:r>
-      <w:r>
-        <w:rPr>
-          <w:lang w:val="sr-Latn-RS"/>
-        </w:rPr>
-        <w:t>, kao i informacije o njima. Informacije koje je moguće uneti su: naziv jela, opis jela, sastojci i slika.</w:t>
-      </w:r>
-    </w:p>
-    <w:p>
-      <w:pPr>
-        <w:pStyle w:val="Heading2"/>
-        <w:rPr>
-          <w:lang w:val="sr-Latn-RS"/>
-        </w:rPr>
-      </w:pPr>
-      <w:bookmarkStart w:id="8" w:name="_Toc3233491"/>
-      <w:r>
-        <w:rPr>
-          <w:lang w:val="sr-Latn-RS"/>
-        </w:rPr>
-        <w:t>Tok događaja</w:t>
+    </w:p>
+    <w:p>
+      <w:pPr>
+        <w:pStyle w:val="Heading3"/>
+        <w:rPr>
+          <w:lang w:val="sr-Latn-RS"/>
+        </w:rPr>
+      </w:pPr>
+      <w:bookmarkStart w:id="8" w:name="_Toc3233492"/>
+      <w:r>
+        <w:rPr>
+          <w:lang w:val="sr-Latn-RS"/>
+        </w:rPr>
+        <w:t>Korisnik uspešno popunjava formu za unos jela</w:t>
       </w:r>
       <w:bookmarkEnd w:id="8"/>
-    </w:p>
-    <w:p>
-      <w:pPr>
-        <w:pStyle w:val="Heading3"/>
-        <w:rPr>
-          <w:lang w:val="sr-Latn-RS"/>
-        </w:rPr>
-      </w:pPr>
-      <w:bookmarkStart w:id="9" w:name="_Toc3233492"/>
-      <w:r>
-        <w:rPr>
-          <w:lang w:val="sr-Latn-RS"/>
-        </w:rPr>
-        <w:t>Korisnik uspešno popunjava formu za unos jela</w:t>
-      </w:r>
-      <w:bookmarkEnd w:id="9"/>
     </w:p>
     <w:p>
       <w:pPr>
@@ -2294,23 +2282,7 @@
         <w:t xml:space="preserve">Dugme </w:t>
       </w:r>
       <w:r>
-        <w:t>“</w:t>
-      </w:r>
-      <w:proofErr w:type="spellStart"/>
-      <w:r>
-        <w:t>Potvrdi</w:t>
-      </w:r>
-      <w:proofErr w:type="spellEnd"/>
-      <w:r>
-        <w:t xml:space="preserve"> </w:t>
-      </w:r>
-      <w:proofErr w:type="spellStart"/>
-      <w:r>
-        <w:t>unos</w:t>
-      </w:r>
-      <w:proofErr w:type="spellEnd"/>
-      <w:r>
-        <w:t>”</w:t>
+        <w:t>“Potvrdi unos”</w:t>
       </w:r>
       <w:r>
         <w:rPr>
@@ -2474,45 +2446,36 @@
         </w:rPr>
         <w:t xml:space="preserve"> </w:t>
       </w:r>
-      <w:proofErr w:type="spellStart"/>
-      <w:r>
-        <w:t>Sistem</w:t>
-      </w:r>
-      <w:proofErr w:type="spellEnd"/>
-      <w:r>
-        <w:t xml:space="preserve"> </w:t>
-      </w:r>
-      <w:proofErr w:type="spellStart"/>
-      <w:r>
-        <w:t>evidentira</w:t>
-      </w:r>
-      <w:proofErr w:type="spellEnd"/>
-      <w:r>
-        <w:t xml:space="preserve"> </w:t>
-      </w:r>
-      <w:proofErr w:type="spellStart"/>
-      <w:r>
-        <w:t>jelo</w:t>
-      </w:r>
-      <w:proofErr w:type="spellEnd"/>
-      <w:r>
-        <w:t xml:space="preserve"> u </w:t>
-      </w:r>
-      <w:proofErr w:type="spellStart"/>
-      <w:r>
-        <w:t>bazi</w:t>
-      </w:r>
-      <w:proofErr w:type="spellEnd"/>
-      <w:r>
-        <w:t xml:space="preserve"> </w:t>
-      </w:r>
-      <w:proofErr w:type="spellStart"/>
-      <w:r>
-        <w:t>podataka</w:t>
-      </w:r>
-      <w:proofErr w:type="spellEnd"/>
-      <w:r>
-        <w:t>.</w:t>
+      <w:r>
+        <w:t xml:space="preserve">Sistem </w:t>
+      </w:r>
+      <w:r>
+        <w:t>evidentira jelo u bazi podataka.</w:t>
+      </w:r>
+    </w:p>
+    <w:p>
+      <w:pPr>
+        <w:pStyle w:val="ListParagraph"/>
+        <w:numPr>
+          <w:ilvl w:val="0"/>
+          <w:numId w:val="14"/>
+        </w:numPr>
+        <w:spacing w:line="256" w:lineRule="auto"/>
+        <w:rPr>
+          <w:lang w:val="sr-Latn-RS"/>
+        </w:rPr>
+      </w:pPr>
+      <w:r>
+        <w:rPr>
+          <w:lang w:val="sr-Latn-RS"/>
+        </w:rPr>
+        <w:t xml:space="preserve">Sistem daje poruku korisniku da je jelo uspešno </w:t>
+      </w:r>
+      <w:r>
+        <w:rPr>
+          <w:lang w:val="sr-Latn-RS"/>
+        </w:rPr>
+        <w:t>dodato.</w:t>
       </w:r>
     </w:p>
     <w:p>
@@ -2526,8 +2489,16 @@
         <w:rPr>
           <w:lang w:val="sr-Latn-RS"/>
         </w:rPr>
-        <w:t>Korake 3-6</w:t>
-      </w:r>
+        <w:t>K</w:t>
+      </w:r>
+      <w:r>
+        <w:rPr>
+          <w:lang w:val="sr-Latn-RS"/>
+        </w:rPr>
+        <w:t>orake 4-7</w:t>
+      </w:r>
+      <w:bookmarkStart w:id="9" w:name="_GoBack"/>
+      <w:bookmarkEnd w:id="9"/>
       <w:r>
         <w:rPr>
           <w:lang w:val="sr-Latn-RS"/>
@@ -2538,7 +2509,7 @@
         <w:rPr>
           <w:lang w:val="sr-Latn-RS"/>
         </w:rPr>
-        <w:t>7</w:t>
+        <w:t>8</w:t>
       </w:r>
       <w:r>
         <w:rPr>
@@ -2778,7 +2749,7 @@
           <w:rPr>
             <w:noProof/>
           </w:rPr>
-          <w:t>5</w:t>
+          <w:t>4</w:t>
         </w:r>
         <w:r>
           <w:rPr>
@@ -3902,6 +3873,92 @@
     </w:lvl>
   </w:abstractNum>
   <w:abstractNum w:abstractNumId="12" w15:restartNumberingAfterBreak="0">
+    <w:nsid w:val="44E11CEC"/>
+    <w:multiLevelType w:val="hybridMultilevel"/>
+    <w:tmpl w:val="34BC9202"/>
+    <w:lvl w:ilvl="0" w:tplc="15FE2F18">
+      <w:start w:val="1"/>
+      <w:numFmt w:val="decimal"/>
+      <w:lvlText w:val="%1."/>
+      <w:lvlJc w:val="left"/>
+      <w:pPr>
+        <w:ind w:left="2940" w:hanging="360"/>
+      </w:pPr>
+    </w:lvl>
+    <w:lvl w:ilvl="1" w:tplc="241A0019">
+      <w:start w:val="1"/>
+      <w:numFmt w:val="lowerLetter"/>
+      <w:lvlText w:val="%2."/>
+      <w:lvlJc w:val="left"/>
+      <w:pPr>
+        <w:ind w:left="3660" w:hanging="360"/>
+      </w:pPr>
+    </w:lvl>
+    <w:lvl w:ilvl="2" w:tplc="241A001B">
+      <w:start w:val="1"/>
+      <w:numFmt w:val="lowerRoman"/>
+      <w:lvlText w:val="%3."/>
+      <w:lvlJc w:val="right"/>
+      <w:pPr>
+        <w:ind w:left="4380" w:hanging="180"/>
+      </w:pPr>
+    </w:lvl>
+    <w:lvl w:ilvl="3" w:tplc="241A000F">
+      <w:start w:val="1"/>
+      <w:numFmt w:val="decimal"/>
+      <w:lvlText w:val="%4."/>
+      <w:lvlJc w:val="left"/>
+      <w:pPr>
+        <w:ind w:left="5100" w:hanging="360"/>
+      </w:pPr>
+    </w:lvl>
+    <w:lvl w:ilvl="4" w:tplc="241A0019">
+      <w:start w:val="1"/>
+      <w:numFmt w:val="lowerLetter"/>
+      <w:lvlText w:val="%5."/>
+      <w:lvlJc w:val="left"/>
+      <w:pPr>
+        <w:ind w:left="5820" w:hanging="360"/>
+      </w:pPr>
+    </w:lvl>
+    <w:lvl w:ilvl="5" w:tplc="241A001B">
+      <w:start w:val="1"/>
+      <w:numFmt w:val="lowerRoman"/>
+      <w:lvlText w:val="%6."/>
+      <w:lvlJc w:val="right"/>
+      <w:pPr>
+        <w:ind w:left="6540" w:hanging="180"/>
+      </w:pPr>
+    </w:lvl>
+    <w:lvl w:ilvl="6" w:tplc="241A000F">
+      <w:start w:val="1"/>
+      <w:numFmt w:val="decimal"/>
+      <w:lvlText w:val="%7."/>
+      <w:lvlJc w:val="left"/>
+      <w:pPr>
+        <w:ind w:left="7260" w:hanging="360"/>
+      </w:pPr>
+    </w:lvl>
+    <w:lvl w:ilvl="7" w:tplc="241A0019">
+      <w:start w:val="1"/>
+      <w:numFmt w:val="lowerLetter"/>
+      <w:lvlText w:val="%8."/>
+      <w:lvlJc w:val="left"/>
+      <w:pPr>
+        <w:ind w:left="7980" w:hanging="360"/>
+      </w:pPr>
+    </w:lvl>
+    <w:lvl w:ilvl="8" w:tplc="241A001B">
+      <w:start w:val="1"/>
+      <w:numFmt w:val="lowerRoman"/>
+      <w:lvlText w:val="%9."/>
+      <w:lvlJc w:val="right"/>
+      <w:pPr>
+        <w:ind w:left="8700" w:hanging="180"/>
+      </w:pPr>
+    </w:lvl>
+  </w:abstractNum>
+  <w:abstractNum w:abstractNumId="13" w15:restartNumberingAfterBreak="0">
     <w:nsid w:val="485C2792"/>
     <w:multiLevelType w:val="hybridMultilevel"/>
     <w:tmpl w:val="391E8812"/>
@@ -3990,7 +4047,7 @@
       </w:pPr>
     </w:lvl>
   </w:abstractNum>
-  <w:abstractNum w:abstractNumId="13" w15:restartNumberingAfterBreak="0">
+  <w:abstractNum w:abstractNumId="14" w15:restartNumberingAfterBreak="0">
     <w:nsid w:val="5C031B12"/>
     <w:multiLevelType w:val="hybridMultilevel"/>
     <w:tmpl w:val="00702BE2"/>
@@ -4076,7 +4133,7 @@
       </w:pPr>
     </w:lvl>
   </w:abstractNum>
-  <w:abstractNum w:abstractNumId="14" w15:restartNumberingAfterBreak="0">
+  <w:abstractNum w:abstractNumId="15" w15:restartNumberingAfterBreak="0">
     <w:nsid w:val="6254694D"/>
     <w:multiLevelType w:val="multilevel"/>
     <w:tmpl w:val="0409001F"/>
@@ -4162,7 +4219,7 @@
       </w:pPr>
     </w:lvl>
   </w:abstractNum>
-  <w:abstractNum w:abstractNumId="15" w15:restartNumberingAfterBreak="0">
+  <w:abstractNum w:abstractNumId="16" w15:restartNumberingAfterBreak="0">
     <w:nsid w:val="69D43DE3"/>
     <w:multiLevelType w:val="hybridMultilevel"/>
     <w:tmpl w:val="F73C77F4"/>
@@ -4251,7 +4308,7 @@
       </w:pPr>
     </w:lvl>
   </w:abstractNum>
-  <w:abstractNum w:abstractNumId="16" w15:restartNumberingAfterBreak="0">
+  <w:abstractNum w:abstractNumId="17" w15:restartNumberingAfterBreak="0">
     <w:nsid w:val="72236779"/>
     <w:multiLevelType w:val="hybridMultilevel"/>
     <w:tmpl w:val="9B70A1A8"/>
@@ -4337,7 +4394,7 @@
       </w:pPr>
     </w:lvl>
   </w:abstractNum>
-  <w:abstractNum w:abstractNumId="17" w15:restartNumberingAfterBreak="0">
+  <w:abstractNum w:abstractNumId="18" w15:restartNumberingAfterBreak="0">
     <w:nsid w:val="72DF1EE6"/>
     <w:multiLevelType w:val="hybridMultilevel"/>
     <w:tmpl w:val="808E55F2"/>
@@ -4426,7 +4483,7 @@
       </w:pPr>
     </w:lvl>
   </w:abstractNum>
-  <w:abstractNum w:abstractNumId="18" w15:restartNumberingAfterBreak="0">
+  <w:abstractNum w:abstractNumId="19" w15:restartNumberingAfterBreak="0">
     <w:nsid w:val="738C166E"/>
     <w:multiLevelType w:val="multilevel"/>
     <w:tmpl w:val="817ABD7A"/>
@@ -4512,7 +4569,7 @@
       </w:pPr>
     </w:lvl>
   </w:abstractNum>
-  <w:abstractNum w:abstractNumId="19" w15:restartNumberingAfterBreak="0">
+  <w:abstractNum w:abstractNumId="20" w15:restartNumberingAfterBreak="0">
     <w:nsid w:val="7ABE1980"/>
     <w:multiLevelType w:val="hybridMultilevel"/>
     <w:tmpl w:val="B5E83C00"/>
@@ -4601,7 +4658,7 @@
       </w:pPr>
     </w:lvl>
   </w:abstractNum>
-  <w:abstractNum w:abstractNumId="20" w15:restartNumberingAfterBreak="0">
+  <w:abstractNum w:abstractNumId="21" w15:restartNumberingAfterBreak="0">
     <w:nsid w:val="7EE57847"/>
     <w:multiLevelType w:val="multilevel"/>
     <w:tmpl w:val="04090025"/>
@@ -4696,7 +4753,7 @@
       </w:pPr>
     </w:lvl>
   </w:abstractNum>
-  <w:abstractNum w:abstractNumId="21" w15:restartNumberingAfterBreak="0">
+  <w:abstractNum w:abstractNumId="22" w15:restartNumberingAfterBreak="0">
     <w:nsid w:val="7F9724DA"/>
     <w:multiLevelType w:val="multilevel"/>
     <w:tmpl w:val="D48EC5E6"/>
@@ -4790,22 +4847,22 @@
     <w:abstractNumId w:val="11"/>
   </w:num>
   <w:num w:numId="3">
-    <w:abstractNumId w:val="16"/>
+    <w:abstractNumId w:val="17"/>
   </w:num>
   <w:num w:numId="4">
-    <w:abstractNumId w:val="13"/>
+    <w:abstractNumId w:val="14"/>
   </w:num>
   <w:num w:numId="5">
     <w:abstractNumId w:val="7"/>
   </w:num>
   <w:num w:numId="6">
-    <w:abstractNumId w:val="14"/>
+    <w:abstractNumId w:val="15"/>
   </w:num>
   <w:num w:numId="7">
-    <w:abstractNumId w:val="18"/>
+    <w:abstractNumId w:val="19"/>
   </w:num>
   <w:num w:numId="8">
-    <w:abstractNumId w:val="18"/>
+    <w:abstractNumId w:val="19"/>
     <w:lvlOverride w:ilvl="0">
       <w:lvl w:ilvl="0">
         <w:start w:val="1"/>
@@ -4934,10 +4991,10 @@
     </w:lvlOverride>
   </w:num>
   <w:num w:numId="9">
-    <w:abstractNumId w:val="21"/>
+    <w:abstractNumId w:val="22"/>
   </w:num>
   <w:num w:numId="10">
-    <w:abstractNumId w:val="20"/>
+    <w:abstractNumId w:val="21"/>
   </w:num>
   <w:num w:numId="11">
     <w:abstractNumId w:val="3"/>
@@ -4955,19 +5012,19 @@
     <w:abstractNumId w:val="9"/>
   </w:num>
   <w:num w:numId="16">
-    <w:abstractNumId w:val="15"/>
+    <w:abstractNumId w:val="16"/>
   </w:num>
   <w:num w:numId="17">
     <w:abstractNumId w:val="4"/>
   </w:num>
   <w:num w:numId="18">
-    <w:abstractNumId w:val="17"/>
+    <w:abstractNumId w:val="18"/>
   </w:num>
   <w:num w:numId="19">
     <w:abstractNumId w:val="10"/>
   </w:num>
   <w:num w:numId="20">
-    <w:abstractNumId w:val="19"/>
+    <w:abstractNumId w:val="20"/>
   </w:num>
   <w:num w:numId="21">
     <w:abstractNumId w:val="8"/>
@@ -4976,7 +5033,37 @@
     <w:abstractNumId w:val="2"/>
   </w:num>
   <w:num w:numId="23">
+    <w:abstractNumId w:val="13"/>
+  </w:num>
+  <w:num w:numId="24">
     <w:abstractNumId w:val="12"/>
+    <w:lvlOverride w:ilvl="0">
+      <w:startOverride w:val="1"/>
+    </w:lvlOverride>
+    <w:lvlOverride w:ilvl="1">
+      <w:startOverride w:val="1"/>
+    </w:lvlOverride>
+    <w:lvlOverride w:ilvl="2">
+      <w:startOverride w:val="1"/>
+    </w:lvlOverride>
+    <w:lvlOverride w:ilvl="3">
+      <w:startOverride w:val="1"/>
+    </w:lvlOverride>
+    <w:lvlOverride w:ilvl="4">
+      <w:startOverride w:val="1"/>
+    </w:lvlOverride>
+    <w:lvlOverride w:ilvl="5">
+      <w:startOverride w:val="1"/>
+    </w:lvlOverride>
+    <w:lvlOverride w:ilvl="6">
+      <w:startOverride w:val="1"/>
+    </w:lvlOverride>
+    <w:lvlOverride w:ilvl="7">
+      <w:startOverride w:val="1"/>
+    </w:lvlOverride>
+    <w:lvlOverride w:ilvl="8">
+      <w:startOverride w:val="1"/>
+    </w:lvlOverride>
   </w:num>
 </w:numbering>
 </file>
@@ -6309,7 +6396,7 @@
 </file>
 
 <file path=customXml/itemProps1.xml><?xml version="1.0" encoding="utf-8"?>
-<ds:datastoreItem xmlns:ds="http://schemas.openxmlformats.org/officeDocument/2006/customXml" ds:itemID="{5FD4F1F3-E2EC-48BA-941E-41687F9F3DB5}">
+<ds:datastoreItem xmlns:ds="http://schemas.openxmlformats.org/officeDocument/2006/customXml" ds:itemID="{DD97FD0A-7C29-4CB9-A399-F13E823BC1E6}">
   <ds:schemaRefs>
     <ds:schemaRef ds:uri="http://schemas.openxmlformats.org/officeDocument/2006/bibliography"/>
   </ds:schemaRefs>

</xml_diff>